<commit_message>
adding all solutions for advanced functions and objects
</commit_message>
<xml_diff>
--- a/7. Advanced-Functions-Exercises/8. JS-Advanced-Functions-and-Objects-Exercises.docx
+++ b/7. Advanced-Functions-Exercises/8. JS-Advanced-Functions-and-Objects-Exercises.docx
@@ -3560,14 +3560,19 @@
     <w:p>
       <w:pPr>
         <w:rPr>
+          <w:i/>
           <w:noProof/>
         </w:rPr>
       </w:pPr>
       <w:r>
+        <w:rPr>
+          <w:i/>
+        </w:rPr>
         <w:t xml:space="preserve">It’s finally the future! Robots take care of everything and man has been freed from the mundane tasks of living. There is still work to be done though, since those robots need to be programmed first – we may have robot chefs, but we don’t yet </w:t>
       </w:r>
       <w:r>
         <w:rPr>
+          <w:i/>
           <w:noProof/>
         </w:rPr>
         <w:t>have robot software developers.</w:t>
@@ -4065,6 +4070,20 @@
       </w:r>
     </w:p>
     <w:p>
+      <w:r>
+        <w:t xml:space="preserve">Submit a </w:t>
+      </w:r>
+      <w:r>
+        <w:rPr>
+          <w:rStyle w:val="Strong"/>
+        </w:rPr>
+        <w:t>closure</w:t>
+      </w:r>
+      <w:r>
+        <w:t xml:space="preserve"> that returns the management function. The management function must take one parameter.</w:t>
+      </w:r>
+    </w:p>
+    <w:p>
       <w:pPr>
         <w:pStyle w:val="Heading3"/>
       </w:pPr>
@@ -4201,11 +4220,20 @@
       </w:r>
     </w:p>
     <w:p/>
+    <w:p>
+      <w:pPr>
+        <w:pStyle w:val="Heading3"/>
+      </w:pPr>
+      <w:r>
+        <w:lastRenderedPageBreak/>
+        <w:t>Examples</w:t>
+      </w:r>
+    </w:p>
     <w:tbl>
       <w:tblPr>
         <w:tblStyle w:val="TableGrid"/>
-        <w:tblW w:w="9965" w:type="dxa"/>
-        <w:tblInd w:w="23" w:type="dxa"/>
+        <w:tblW w:w="10431" w:type="dxa"/>
+        <w:tblInd w:w="85" w:type="dxa"/>
         <w:tblLayout w:type="fixed"/>
         <w:tblCellMar>
           <w:top w:w="57" w:type="dxa"/>
@@ -4216,8 +4244,115 @@
         <w:tblLook w:val="04A0" w:firstRow="1" w:lastRow="0" w:firstColumn="1" w:lastColumn="0" w:noHBand="0" w:noVBand="1"/>
       </w:tblPr>
       <w:tblGrid>
-        <w:gridCol w:w="3516"/>
-        <w:gridCol w:w="6449"/>
+        <w:gridCol w:w="10431"/>
+      </w:tblGrid>
+      <w:tr>
+        <w:tc>
+          <w:tcPr>
+            <w:tcW w:w="10431" w:type="dxa"/>
+            <w:shd w:val="clear" w:color="auto" w:fill="D9D9D9" w:themeFill="background1" w:themeFillShade="D9"/>
+          </w:tcPr>
+          <w:p>
+            <w:pPr>
+              <w:pStyle w:val="Code"/>
+              <w:spacing w:before="0" w:after="0"/>
+              <w:jc w:val="center"/>
+            </w:pPr>
+            <w:r>
+              <w:t xml:space="preserve">Sample </w:t>
+            </w:r>
+            <w:r>
+              <w:t>Execution</w:t>
+            </w:r>
+          </w:p>
+        </w:tc>
+      </w:tr>
+      <w:tr>
+        <w:trPr>
+          <w:trHeight w:val="418"/>
+        </w:trPr>
+        <w:tc>
+          <w:tcPr>
+            <w:tcW w:w="10431" w:type="dxa"/>
+          </w:tcPr>
+          <w:p>
+            <w:pPr>
+              <w:pStyle w:val="Code"/>
+            </w:pPr>
+            <w:r>
+              <w:t>let manager = solution();</w:t>
+            </w:r>
+          </w:p>
+          <w:p>
+            <w:pPr>
+              <w:pStyle w:val="Code"/>
+            </w:pPr>
+            <w:r>
+              <w:t>manager("</w:t>
+            </w:r>
+            <w:r>
+              <w:t>restock flavour 50</w:t>
+            </w:r>
+            <w:r>
+              <w:t xml:space="preserve">"); </w:t>
+            </w:r>
+            <w:r>
+              <w:rPr>
+                <w:i/>
+                <w:color w:val="00B050"/>
+              </w:rPr>
+              <w:t>// Success</w:t>
+            </w:r>
+          </w:p>
+          <w:p>
+            <w:pPr>
+              <w:pStyle w:val="Code"/>
+            </w:pPr>
+            <w:r>
+              <w:t>manager("</w:t>
+            </w:r>
+            <w:r>
+              <w:t>prepare coke 4</w:t>
+            </w:r>
+            <w:r>
+              <w:t xml:space="preserve">");     </w:t>
+            </w:r>
+            <w:r>
+              <w:rPr>
+                <w:i/>
+                <w:color w:val="00B050"/>
+              </w:rPr>
+              <w:t xml:space="preserve">// </w:t>
+            </w:r>
+            <w:r>
+              <w:rPr>
+                <w:i/>
+                <w:color w:val="00B050"/>
+              </w:rPr>
+              <w:t>Error: not enough carbohydrate in stock</w:t>
+            </w:r>
+          </w:p>
+        </w:tc>
+      </w:tr>
+    </w:tbl>
+    <w:p/>
+    <w:tbl>
+      <w:tblPr>
+        <w:tblStyle w:val="TableGrid"/>
+        <w:tblW w:w="10433" w:type="dxa"/>
+        <w:tblInd w:w="85" w:type="dxa"/>
+        <w:tblLayout w:type="fixed"/>
+        <w:tblCellMar>
+          <w:top w:w="57" w:type="dxa"/>
+          <w:left w:w="85" w:type="dxa"/>
+          <w:bottom w:w="57" w:type="dxa"/>
+          <w:right w:w="85" w:type="dxa"/>
+        </w:tblCellMar>
+        <w:tblLook w:val="04A0" w:firstRow="1" w:lastRow="0" w:firstColumn="1" w:lastColumn="0" w:noHBand="0" w:noVBand="1"/>
+      </w:tblPr>
+      <w:tblGrid>
+        <w:gridCol w:w="3681"/>
+        <w:gridCol w:w="6752"/>
       </w:tblGrid>
       <w:tr>
         <w:tc>
@@ -4266,8 +4401,7 @@
               <w:pStyle w:val="Code"/>
             </w:pPr>
             <w:r>
-              <w:lastRenderedPageBreak/>
-              <w:t>restock flavour 50</w:t>
+              <w:t>restock carbohydrate 10</w:t>
             </w:r>
           </w:p>
           <w:p>
@@ -4275,7 +4409,39 @@
               <w:pStyle w:val="Code"/>
             </w:pPr>
             <w:r>
-              <w:t>prepare coke 4</w:t>
+              <w:t>restock flavour 10</w:t>
+            </w:r>
+          </w:p>
+          <w:p>
+            <w:pPr>
+              <w:pStyle w:val="Code"/>
+            </w:pPr>
+            <w:r>
+              <w:t>prepare apple 1</w:t>
+            </w:r>
+          </w:p>
+          <w:p>
+            <w:pPr>
+              <w:pStyle w:val="Code"/>
+            </w:pPr>
+            <w:r>
+              <w:t>restock fat 10</w:t>
+            </w:r>
+          </w:p>
+          <w:p>
+            <w:pPr>
+              <w:pStyle w:val="Code"/>
+            </w:pPr>
+            <w:r>
+              <w:t>prepare burger 1</w:t>
+            </w:r>
+          </w:p>
+          <w:p>
+            <w:pPr>
+              <w:pStyle w:val="Code"/>
+            </w:pPr>
+            <w:r>
+              <w:t>report</w:t>
             </w:r>
           </w:p>
         </w:tc>
@@ -4296,7 +4462,101 @@
               <w:pStyle w:val="Code"/>
             </w:pPr>
             <w:r>
-              <w:t>Error: not enough carbohydrate in stock</w:t>
+              <w:t>Success</w:t>
+            </w:r>
+          </w:p>
+          <w:p>
+            <w:pPr>
+              <w:pStyle w:val="Code"/>
+            </w:pPr>
+            <w:r>
+              <w:t>Success</w:t>
+            </w:r>
+          </w:p>
+          <w:p>
+            <w:pPr>
+              <w:pStyle w:val="Code"/>
+            </w:pPr>
+            <w:r>
+              <w:t>Success</w:t>
+            </w:r>
+          </w:p>
+          <w:p>
+            <w:pPr>
+              <w:pStyle w:val="Code"/>
+            </w:pPr>
+            <w:r>
+              <w:t>Success</w:t>
+            </w:r>
+          </w:p>
+          <w:p>
+            <w:pPr>
+              <w:pStyle w:val="Code"/>
+            </w:pPr>
+            <w:r>
+              <w:rPr>
+                <w:rStyle w:val="CodeChar"/>
+                <w:b/>
+              </w:rPr>
+              <w:t>protein=</w:t>
+            </w:r>
+            <w:r>
+              <w:rPr>
+                <w:rStyle w:val="CodeChar"/>
+                <w:b/>
+              </w:rPr>
+              <w:t>0</w:t>
+            </w:r>
+            <w:r>
+              <w:t xml:space="preserve"> carbohydrate</w:t>
+            </w:r>
+            <w:r>
+              <w:rPr>
+                <w:rStyle w:val="CodeChar"/>
+                <w:b/>
+              </w:rPr>
+              <w:t>=</w:t>
+            </w:r>
+            <w:r>
+              <w:rPr>
+                <w:rStyle w:val="CodeChar"/>
+                <w:b/>
+              </w:rPr>
+              <w:t>4</w:t>
+            </w:r>
+            <w:r>
+              <w:t xml:space="preserve"> fat</w:t>
+            </w:r>
+            <w:r>
+              <w:rPr>
+                <w:rStyle w:val="CodeChar"/>
+                <w:b/>
+              </w:rPr>
+              <w:t>=</w:t>
+            </w:r>
+            <w:r>
+              <w:rPr>
+                <w:rStyle w:val="CodeChar"/>
+                <w:b/>
+              </w:rPr>
+              <w:t>3</w:t>
+            </w:r>
+            <w:r>
+              <w:t xml:space="preserve"> flavour</w:t>
+            </w:r>
+            <w:r>
+              <w:rPr>
+                <w:rStyle w:val="CodeChar"/>
+                <w:b/>
+              </w:rPr>
+              <w:t>=</w:t>
+            </w:r>
+            <w:r>
+              <w:rPr>
+                <w:rStyle w:val="CodeChar"/>
+                <w:b/>
+              </w:rPr>
+              <w:t>5</w:t>
             </w:r>
           </w:p>
         </w:tc>
@@ -4306,8 +4566,8 @@
     <w:tbl>
       <w:tblPr>
         <w:tblStyle w:val="TableGrid"/>
-        <w:tblW w:w="9965" w:type="dxa"/>
-        <w:tblInd w:w="23" w:type="dxa"/>
+        <w:tblW w:w="10433" w:type="dxa"/>
+        <w:tblInd w:w="85" w:type="dxa"/>
         <w:tblLayout w:type="fixed"/>
         <w:tblCellMar>
           <w:top w:w="57" w:type="dxa"/>
@@ -4318,8 +4578,8 @@
         <w:tblLook w:val="04A0" w:firstRow="1" w:lastRow="0" w:firstColumn="1" w:lastColumn="0" w:noHBand="0" w:noVBand="1"/>
       </w:tblPr>
       <w:tblGrid>
-        <w:gridCol w:w="3516"/>
-        <w:gridCol w:w="6449"/>
+        <w:gridCol w:w="3681"/>
+        <w:gridCol w:w="6752"/>
       </w:tblGrid>
       <w:tr>
         <w:tc>
@@ -4368,6 +4628,30 @@
               <w:pStyle w:val="Code"/>
             </w:pPr>
             <w:r>
+              <w:t>prepare cheverme 1</w:t>
+            </w:r>
+          </w:p>
+          <w:p>
+            <w:pPr>
+              <w:pStyle w:val="Code"/>
+            </w:pPr>
+            <w:r>
+              <w:t>restock protein 10</w:t>
+            </w:r>
+          </w:p>
+          <w:p>
+            <w:pPr>
+              <w:pStyle w:val="Code"/>
+            </w:pPr>
+            <w:r>
+              <w:t>prepare cheverme 1</w:t>
+            </w:r>
+          </w:p>
+          <w:p>
+            <w:pPr>
+              <w:pStyle w:val="Code"/>
+            </w:pPr>
+            <w:r>
               <w:t>restock carbohydrate 10</w:t>
             </w:r>
           </w:p>
@@ -4376,6 +4660,30 @@
               <w:pStyle w:val="Code"/>
             </w:pPr>
             <w:r>
+              <w:t>prepare cheverme 1</w:t>
+            </w:r>
+          </w:p>
+          <w:p>
+            <w:pPr>
+              <w:pStyle w:val="Code"/>
+            </w:pPr>
+            <w:r>
+              <w:t>restock fat 10</w:t>
+            </w:r>
+          </w:p>
+          <w:p>
+            <w:pPr>
+              <w:pStyle w:val="Code"/>
+            </w:pPr>
+            <w:r>
+              <w:t>prepare cheverme 1</w:t>
+            </w:r>
+          </w:p>
+          <w:p>
+            <w:pPr>
+              <w:pStyle w:val="Code"/>
+            </w:pPr>
+            <w:r>
               <w:t>restock flavour 10</w:t>
             </w:r>
           </w:p>
@@ -4384,23 +4692,7 @@
               <w:pStyle w:val="Code"/>
             </w:pPr>
             <w:r>
-              <w:t>prepare apple 1</w:t>
-            </w:r>
-          </w:p>
-          <w:p>
-            <w:pPr>
-              <w:pStyle w:val="Code"/>
-            </w:pPr>
-            <w:r>
-              <w:t>restock fat 10</w:t>
-            </w:r>
-          </w:p>
-          <w:p>
-            <w:pPr>
-              <w:pStyle w:val="Code"/>
-            </w:pPr>
-            <w:r>
-              <w:t>prepare burger 1</w:t>
+              <w:t>prepare cheverme 1</w:t>
             </w:r>
           </w:p>
           <w:p>
@@ -4421,6 +4713,14 @@
               <w:pStyle w:val="Code"/>
             </w:pPr>
             <w:r>
+              <w:t>Error: not enough protein in stock</w:t>
+            </w:r>
+          </w:p>
+          <w:p>
+            <w:pPr>
+              <w:pStyle w:val="Code"/>
+            </w:pPr>
+            <w:r>
               <w:t>Success</w:t>
             </w:r>
           </w:p>
@@ -4429,6 +4729,14 @@
               <w:pStyle w:val="Code"/>
             </w:pPr>
             <w:r>
+              <w:t>Error: not enough carbohydrate in stock</w:t>
+            </w:r>
+          </w:p>
+          <w:p>
+            <w:pPr>
+              <w:pStyle w:val="Code"/>
+            </w:pPr>
+            <w:r>
               <w:t>Success</w:t>
             </w:r>
           </w:p>
@@ -4437,7 +4745,23 @@
               <w:pStyle w:val="Code"/>
             </w:pPr>
             <w:r>
+              <w:t>Error: not enough fat in stock</w:t>
+            </w:r>
+          </w:p>
+          <w:p>
+            <w:pPr>
+              <w:pStyle w:val="Code"/>
+            </w:pPr>
+            <w:r>
               <w:t>Success</w:t>
+            </w:r>
+          </w:p>
+          <w:p>
+            <w:pPr>
+              <w:pStyle w:val="Code"/>
+            </w:pPr>
+            <w:r>
+              <w:t>Error: not enough flavour in stock</w:t>
             </w:r>
           </w:p>
           <w:p>
@@ -4489,7 +4813,7 @@
                 <w:rStyle w:val="CodeChar"/>
                 <w:b/>
               </w:rPr>
-              <w:t>4</w:t>
+              <w:t>0</w:t>
             </w:r>
             <w:r>
               <w:t xml:space="preserve"> fat</w:t>
@@ -4506,7 +4830,7 @@
                 <w:rStyle w:val="CodeChar"/>
                 <w:b/>
               </w:rPr>
-              <w:t>3</w:t>
+              <w:t>0</w:t>
             </w:r>
             <w:r>
               <w:t xml:space="preserve"> flavour</w:t>
@@ -4523,303 +4847,12 @@
                 <w:rStyle w:val="CodeChar"/>
                 <w:b/>
               </w:rPr>
-              <w:t>5</w:t>
+              <w:t>0</w:t>
             </w:r>
           </w:p>
         </w:tc>
       </w:tr>
     </w:tbl>
-    <w:p/>
-    <w:tbl>
-      <w:tblPr>
-        <w:tblStyle w:val="TableGrid"/>
-        <w:tblW w:w="9965" w:type="dxa"/>
-        <w:tblInd w:w="23" w:type="dxa"/>
-        <w:tblLayout w:type="fixed"/>
-        <w:tblCellMar>
-          <w:top w:w="57" w:type="dxa"/>
-          <w:left w:w="85" w:type="dxa"/>
-          <w:bottom w:w="57" w:type="dxa"/>
-          <w:right w:w="85" w:type="dxa"/>
-        </w:tblCellMar>
-        <w:tblLook w:val="04A0" w:firstRow="1" w:lastRow="0" w:firstColumn="1" w:lastColumn="0" w:noHBand="0" w:noVBand="1"/>
-      </w:tblPr>
-      <w:tblGrid>
-        <w:gridCol w:w="3516"/>
-        <w:gridCol w:w="6449"/>
-      </w:tblGrid>
-      <w:tr>
-        <w:tc>
-          <w:tcPr>
-            <w:tcW w:w="3516" w:type="dxa"/>
-            <w:shd w:val="clear" w:color="auto" w:fill="D9D9D9" w:themeFill="background1" w:themeFillShade="D9"/>
-          </w:tcPr>
-          <w:p>
-            <w:pPr>
-              <w:pStyle w:val="Code"/>
-              <w:spacing w:before="0" w:after="0"/>
-              <w:jc w:val="center"/>
-            </w:pPr>
-            <w:r>
-              <w:t>Sample Input</w:t>
-            </w:r>
-          </w:p>
-        </w:tc>
-        <w:tc>
-          <w:tcPr>
-            <w:tcW w:w="6449" w:type="dxa"/>
-            <w:shd w:val="clear" w:color="auto" w:fill="D9D9D9" w:themeFill="background1" w:themeFillShade="D9"/>
-          </w:tcPr>
-          <w:p>
-            <w:pPr>
-              <w:pStyle w:val="Code"/>
-              <w:spacing w:before="0" w:after="0"/>
-              <w:jc w:val="center"/>
-            </w:pPr>
-            <w:r>
-              <w:t>Sample Output</w:t>
-            </w:r>
-          </w:p>
-        </w:tc>
-      </w:tr>
-      <w:tr>
-        <w:trPr>
-          <w:trHeight w:val="418"/>
-        </w:trPr>
-        <w:tc>
-          <w:tcPr>
-            <w:tcW w:w="3516" w:type="dxa"/>
-          </w:tcPr>
-          <w:p>
-            <w:pPr>
-              <w:pStyle w:val="Code"/>
-            </w:pPr>
-            <w:r>
-              <w:t>prepare cheverme 1</w:t>
-            </w:r>
-          </w:p>
-          <w:p>
-            <w:pPr>
-              <w:pStyle w:val="Code"/>
-            </w:pPr>
-            <w:r>
-              <w:t>restock protein 10</w:t>
-            </w:r>
-          </w:p>
-          <w:p>
-            <w:pPr>
-              <w:pStyle w:val="Code"/>
-            </w:pPr>
-            <w:r>
-              <w:t>prepare cheverme 1</w:t>
-            </w:r>
-          </w:p>
-          <w:p>
-            <w:pPr>
-              <w:pStyle w:val="Code"/>
-            </w:pPr>
-            <w:r>
-              <w:t>restock carbohydrate 10</w:t>
-            </w:r>
-          </w:p>
-          <w:p>
-            <w:pPr>
-              <w:pStyle w:val="Code"/>
-            </w:pPr>
-            <w:r>
-              <w:t>prepare cheverme 1</w:t>
-            </w:r>
-          </w:p>
-          <w:p>
-            <w:pPr>
-              <w:pStyle w:val="Code"/>
-            </w:pPr>
-            <w:r>
-              <w:t>restock fat 10</w:t>
-            </w:r>
-          </w:p>
-          <w:p>
-            <w:pPr>
-              <w:pStyle w:val="Code"/>
-            </w:pPr>
-            <w:r>
-              <w:t>prepare cheverme 1</w:t>
-            </w:r>
-          </w:p>
-          <w:p>
-            <w:pPr>
-              <w:pStyle w:val="Code"/>
-            </w:pPr>
-            <w:r>
-              <w:t>restock flavour 10</w:t>
-            </w:r>
-          </w:p>
-          <w:p>
-            <w:pPr>
-              <w:pStyle w:val="Code"/>
-            </w:pPr>
-            <w:r>
-              <w:t>prepare cheverme 1</w:t>
-            </w:r>
-          </w:p>
-          <w:p>
-            <w:pPr>
-              <w:pStyle w:val="Code"/>
-            </w:pPr>
-            <w:r>
-              <w:t>report</w:t>
-            </w:r>
-          </w:p>
-        </w:tc>
-        <w:tc>
-          <w:tcPr>
-            <w:tcW w:w="6449" w:type="dxa"/>
-          </w:tcPr>
-          <w:p>
-            <w:pPr>
-              <w:pStyle w:val="Code"/>
-            </w:pPr>
-            <w:r>
-              <w:t>Error: not enough protein in stock</w:t>
-            </w:r>
-          </w:p>
-          <w:p>
-            <w:pPr>
-              <w:pStyle w:val="Code"/>
-            </w:pPr>
-            <w:r>
-              <w:t>Success</w:t>
-            </w:r>
-          </w:p>
-          <w:p>
-            <w:pPr>
-              <w:pStyle w:val="Code"/>
-            </w:pPr>
-            <w:r>
-              <w:t>Error: not enough carbohydrate in stock</w:t>
-            </w:r>
-          </w:p>
-          <w:p>
-            <w:pPr>
-              <w:pStyle w:val="Code"/>
-            </w:pPr>
-            <w:r>
-              <w:t>Success</w:t>
-            </w:r>
-          </w:p>
-          <w:p>
-            <w:pPr>
-              <w:pStyle w:val="Code"/>
-            </w:pPr>
-            <w:r>
-              <w:t>Error: not enough fat in stock</w:t>
-            </w:r>
-          </w:p>
-          <w:p>
-            <w:pPr>
-              <w:pStyle w:val="Code"/>
-            </w:pPr>
-            <w:r>
-              <w:t>Success</w:t>
-            </w:r>
-          </w:p>
-          <w:p>
-            <w:pPr>
-              <w:pStyle w:val="Code"/>
-            </w:pPr>
-            <w:r>
-              <w:t>Error: not enough flavour in stock</w:t>
-            </w:r>
-          </w:p>
-          <w:p>
-            <w:pPr>
-              <w:pStyle w:val="Code"/>
-            </w:pPr>
-            <w:r>
-              <w:t>Success</w:t>
-            </w:r>
-          </w:p>
-          <w:p>
-            <w:pPr>
-              <w:pStyle w:val="Code"/>
-            </w:pPr>
-            <w:r>
-              <w:t>Success</w:t>
-            </w:r>
-          </w:p>
-          <w:p>
-            <w:pPr>
-              <w:pStyle w:val="Code"/>
-            </w:pPr>
-            <w:r>
-              <w:rPr>
-                <w:rStyle w:val="CodeChar"/>
-                <w:b/>
-              </w:rPr>
-              <w:t>protein=</w:t>
-            </w:r>
-            <w:r>
-              <w:rPr>
-                <w:rStyle w:val="CodeChar"/>
-                <w:b/>
-              </w:rPr>
-              <w:t>0</w:t>
-            </w:r>
-            <w:r>
-              <w:t xml:space="preserve"> carbohydrate</w:t>
-            </w:r>
-            <w:r>
-              <w:rPr>
-                <w:rStyle w:val="CodeChar"/>
-                <w:b/>
-              </w:rPr>
-              <w:t>=</w:t>
-            </w:r>
-            <w:r>
-              <w:rPr>
-                <w:rStyle w:val="CodeChar"/>
-                <w:b/>
-              </w:rPr>
-              <w:t>0</w:t>
-            </w:r>
-            <w:r>
-              <w:t xml:space="preserve"> fat</w:t>
-            </w:r>
-            <w:r>
-              <w:rPr>
-                <w:rStyle w:val="CodeChar"/>
-                <w:b/>
-              </w:rPr>
-              <w:t>=</w:t>
-            </w:r>
-            <w:r>
-              <w:rPr>
-                <w:rStyle w:val="CodeChar"/>
-                <w:b/>
-              </w:rPr>
-              <w:t>0</w:t>
-            </w:r>
-            <w:r>
-              <w:t xml:space="preserve"> flavour</w:t>
-            </w:r>
-            <w:r>
-              <w:rPr>
-                <w:rStyle w:val="CodeChar"/>
-                <w:b/>
-              </w:rPr>
-              <w:t>=</w:t>
-            </w:r>
-            <w:r>
-              <w:rPr>
-                <w:rStyle w:val="CodeChar"/>
-                <w:b/>
-              </w:rPr>
-              <w:t>0</w:t>
-            </w:r>
-          </w:p>
-        </w:tc>
-      </w:tr>
-    </w:tbl>
     <w:p>
       <w:pPr>
         <w:pStyle w:val="Heading2"/>
@@ -5072,6 +5105,7 @@
         <w:rPr>
           <w:rStyle w:val="CodeChar"/>
         </w:rPr>
+        <w:lastRenderedPageBreak/>
         <w:t>controversial</w:t>
       </w:r>
       <w:r>
@@ -5120,7 +5154,6 @@
     </w:p>
     <w:p>
       <w:r>
-        <w:lastRenderedPageBreak/>
         <w:t xml:space="preserve">Your function will be invoked with </w:t>
       </w:r>
       <w:r>
@@ -5310,7 +5343,13 @@
     </w:p>
     <w:p>
       <w:r>
-        <w:t xml:space="preserve">Input will be passed as arguments to your function trough a </w:t>
+        <w:t xml:space="preserve">Input will be passed as arguments to your function </w:t>
+      </w:r>
+      <w:r>
+        <w:t>through</w:t>
+      </w:r>
+      <w:r>
+        <w:t xml:space="preserve"> a </w:t>
       </w:r>
       <w:r>
         <w:rPr>
@@ -5586,6 +5625,7 @@
               <w:pStyle w:val="Code"/>
             </w:pPr>
             <w:r>
+              <w:lastRenderedPageBreak/>
               <w:t>score</w:t>
             </w:r>
           </w:p>
@@ -5622,6 +5662,7 @@
               <w:pStyle w:val="Code"/>
             </w:pPr>
             <w:r>
+              <w:lastRenderedPageBreak/>
               <w:t>[139, 189, -50, 'unpopular']</w:t>
             </w:r>
           </w:p>
@@ -5798,10 +5839,7 @@
         <w:pStyle w:val="Heading2"/>
       </w:pPr>
       <w:r>
-        <w:t xml:space="preserve">*** </w:t>
-      </w:r>
-      <w:r>
-        <w:t>Kepler’s Problem</w:t>
+        <w:t>*** Kepler’s Problem</w:t>
       </w:r>
     </w:p>
     <w:p>
@@ -5910,13 +5948,7 @@
         <w:rPr>
           <w:rFonts w:eastAsiaTheme="minorEastAsia"/>
         </w:rPr>
-        <w:t xml:space="preserve"> algebraically. Use numerical analysis to approximate a root with accuracy</w:t>
-      </w:r>
-      <w:r>
-        <w:rPr>
-          <w:rFonts w:eastAsiaTheme="minorEastAsia"/>
-        </w:rPr>
-        <w:t xml:space="preserve"> 1x10</w:t>
+        <w:t xml:space="preserve"> algebraically. Use numerical analysis to approximate a root with accuracy 1x10</w:t>
       </w:r>
       <w:r>
         <w:rPr>
@@ -6534,10 +6566,7 @@
         </w:tc>
       </w:tr>
     </w:tbl>
-    <w:p>
-      <w:bookmarkStart w:id="0" w:name="_GoBack"/>
-      <w:bookmarkEnd w:id="0"/>
-    </w:p>
+    <w:p/>
     <w:p>
       <w:r>
         <w:br w:type="page"/>
@@ -6704,7 +6733,19 @@
         <w:rPr>
           <w:rFonts w:eastAsiaTheme="minorEastAsia"/>
         </w:rPr>
-        <w:t>And to plug it all in Newton’s equation:</w:t>
+        <w:t>And to plug it all in</w:t>
+      </w:r>
+      <w:r>
+        <w:rPr>
+          <w:rFonts w:eastAsiaTheme="minorEastAsia"/>
+        </w:rPr>
+        <w:t>to</w:t>
+      </w:r>
+      <w:r>
+        <w:rPr>
+          <w:rFonts w:eastAsiaTheme="minorEastAsia"/>
+        </w:rPr>
+        <w:t xml:space="preserve"> Newton’s equation:</w:t>
       </w:r>
     </w:p>
     <w:p>
@@ -6806,7 +6847,19 @@
         <w:rPr>
           <w:rFonts w:eastAsiaTheme="minorEastAsia"/>
         </w:rPr>
-        <w:t xml:space="preserve"> will be the result of the current iteration. When beginning the iteration, pick an initial value of </w:t>
+        <w:t xml:space="preserve"> will be the result of the current iteration. When beginning the iteration, pick an initial value </w:t>
+      </w:r>
+      <w:r>
+        <w:rPr>
+          <w:rFonts w:eastAsiaTheme="minorEastAsia"/>
+        </w:rPr>
+        <w:t>for</w:t>
+      </w:r>
+      <w:r>
+        <w:rPr>
+          <w:rFonts w:eastAsiaTheme="minorEastAsia"/>
+        </w:rPr>
+        <w:t xml:space="preserve"> </w:t>
       </w:r>
       <w:r>
         <w:rPr>
@@ -6831,6 +6884,8 @@
         </w:rPr>
         <w:t xml:space="preserve"> that might be close enough to our desired result (chose a value that is either zero or equal to the mean anomaly).</w:t>
       </w:r>
+      <w:bookmarkStart w:id="0" w:name="_GoBack"/>
+      <w:bookmarkEnd w:id="0"/>
     </w:p>
     <w:p>
       <w:pPr>
@@ -7146,7 +7201,7 @@
         </mc:Choice>
         <mc:Fallback>
           <w:pict>
-            <v:line w14:anchorId="46BE0CA6" id="Straight Connector 1" o:spid="_x0000_s1026" style="position:absolute;flip:y;z-index:251666432;visibility:visible;mso-wrap-style:square;mso-wrap-distance-left:9pt;mso-wrap-distance-top:0;mso-wrap-distance-right:9pt;mso-wrap-distance-bottom:0;mso-position-horizontal:absolute;mso-position-horizontal-relative:text;mso-position-vertical:absolute;mso-position-vertical-relative:text" from="-.1pt,5.2pt" to="520.7pt,5.2pt" o:gfxdata="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" strokecolor="#f37123" strokeweight="1pt">
+            <v:line w14:anchorId="29EAB64E" id="Straight Connector 1" o:spid="_x0000_s1026" style="position:absolute;flip:y;z-index:251666432;visibility:visible;mso-wrap-style:square;mso-wrap-distance-left:9pt;mso-wrap-distance-top:0;mso-wrap-distance-right:9pt;mso-wrap-distance-bottom:0;mso-position-horizontal:absolute;mso-position-horizontal-relative:text;mso-position-vertical:absolute;mso-position-vertical-relative:text" from="-.1pt,5.2pt" to="520.7pt,5.2pt" o:gfxdata="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" strokecolor="#f37123" strokeweight="1pt">
               <v:stroke endcap="round"/>
             </v:line>
           </w:pict>
@@ -7250,7 +7305,7 @@
                               <w:sz w:val="18"/>
                               <w:szCs w:val="18"/>
                             </w:rPr>
-                            <w:t>11</w:t>
+                            <w:t>1</w:t>
                           </w:r>
                           <w:r>
                             <w:rPr>
@@ -7365,7 +7420,7 @@
                         <w:sz w:val="18"/>
                         <w:szCs w:val="18"/>
                       </w:rPr>
-                      <w:t>11</w:t>
+                      <w:t>1</w:t>
                     </w:r>
                     <w:r>
                       <w:rPr>
@@ -12284,7 +12339,7 @@
     <w:lsdException w:name="Table Web 2" w:semiHidden="1" w:unhideWhenUsed="1"/>
     <w:lsdException w:name="Table Web 3" w:semiHidden="1" w:unhideWhenUsed="1"/>
     <w:lsdException w:name="Balloon Text" w:semiHidden="1" w:unhideWhenUsed="1"/>
-    <w:lsdException w:name="Table Grid" w:semiHidden="1" w:uiPriority="59" w:unhideWhenUsed="1"/>
+    <w:lsdException w:name="Table Grid" w:uiPriority="59"/>
     <w:lsdException w:name="Table Theme" w:semiHidden="1" w:unhideWhenUsed="1"/>
     <w:lsdException w:name="Placeholder Text" w:semiHidden="1"/>
     <w:lsdException w:name="No Spacing" w:uiPriority="1"/>
@@ -13243,7 +13298,7 @@
 </file>
 
 <file path=customXml/itemProps1.xml><?xml version="1.0" encoding="utf-8"?>
-<ds:datastoreItem xmlns:ds="http://schemas.openxmlformats.org/officeDocument/2006/customXml" ds:itemID="{1F47EAD3-B87A-4042-ADA6-ED3CCFE5F210}">
+<ds:datastoreItem xmlns:ds="http://schemas.openxmlformats.org/officeDocument/2006/customXml" ds:itemID="{05403069-BF5B-47C1-BF90-69DACF6A3AB5}">
   <ds:schemaRefs>
     <ds:schemaRef ds:uri="http://schemas.openxmlformats.org/officeDocument/2006/bibliography"/>
   </ds:schemaRefs>

</xml_diff>